<commit_message>
update of set & run
</commit_message>
<xml_diff>
--- a/documentation/Arch doco.docx
+++ b/documentation/Arch doco.docx
@@ -110,6 +110,9 @@
       <w:r>
         <w:t>Set &amp; Run</w:t>
       </w:r>
+      <w:r>
+        <w:t xml:space="preserve"> REDIS</w:t>
+      </w:r>
     </w:p>
     <w:p>
       <w:pPr>
@@ -158,6 +161,54 @@
       </w:r>
       <w:proofErr w:type="spellEnd"/>
       <w:proofErr w:type="gramEnd"/>
+    </w:p>
+    <w:p>
+      <w:pPr>
+        <w:pStyle w:val="Heading1"/>
+      </w:pPr>
+      <w:r>
+        <w:lastRenderedPageBreak/>
+        <w:t>Set &amp; Run MONGODB</w:t>
+      </w:r>
+    </w:p>
+    <w:p>
+      <w:r>
+        <w:drawing>
+          <wp:inline distT="0" distB="0" distL="0" distR="0" wp14:anchorId="4FAC98F4" wp14:editId="2B74A27B">
+            <wp:extent cx="5182323" cy="3286584"/>
+            <wp:effectExtent l="0" t="0" r="0" b="9525"/>
+            <wp:docPr id="3" name="Picture 3"/>
+            <wp:cNvGraphicFramePr>
+              <a:graphicFrameLocks xmlns:a="http://schemas.openxmlformats.org/drawingml/2006/main" noChangeAspect="1"/>
+            </wp:cNvGraphicFramePr>
+            <a:graphic xmlns:a="http://schemas.openxmlformats.org/drawingml/2006/main">
+              <a:graphicData uri="http://schemas.openxmlformats.org/drawingml/2006/picture">
+                <pic:pic xmlns:pic="http://schemas.openxmlformats.org/drawingml/2006/picture">
+                  <pic:nvPicPr>
+                    <pic:cNvPr id="1" name=""/>
+                    <pic:cNvPicPr/>
+                  </pic:nvPicPr>
+                  <pic:blipFill>
+                    <a:blip r:embed="rId7"/>
+                    <a:stretch>
+                      <a:fillRect/>
+                    </a:stretch>
+                  </pic:blipFill>
+                  <pic:spPr>
+                    <a:xfrm>
+                      <a:off x="0" y="0"/>
+                      <a:ext cx="5182323" cy="3286584"/>
+                    </a:xfrm>
+                    <a:prstGeom prst="rect">
+                      <a:avLst/>
+                    </a:prstGeom>
+                  </pic:spPr>
+                </pic:pic>
+              </a:graphicData>
+            </a:graphic>
+          </wp:inline>
+        </w:drawing>
+      </w:r>
     </w:p>
     <w:sectPr>
       <w:pgSz w:w="11906" w:h="16838"/>

</xml_diff>

<commit_message>
Set & Run update
</commit_message>
<xml_diff>
--- a/documentation/Arch doco.docx
+++ b/documentation/Arch doco.docx
@@ -123,13 +123,8 @@
         </w:numPr>
       </w:pPr>
       <w:r>
-        <w:t>set URL_DB=</w:t>
-      </w:r>
-      <w:proofErr w:type="spellStart"/>
-      <w:r>
-        <w:t>redis</w:t>
-      </w:r>
-      <w:proofErr w:type="spellEnd"/>
+        <w:t>set URL_DB=redis</w:t>
+      </w:r>
     </w:p>
     <w:p>
       <w:pPr>
@@ -152,32 +147,17 @@
         </w:numPr>
       </w:pPr>
       <w:r>
-        <w:t xml:space="preserve">go run </w:t>
-      </w:r>
-      <w:proofErr w:type="spellStart"/>
-      <w:proofErr w:type="gramStart"/>
-      <w:r>
-        <w:t>main.go</w:t>
-      </w:r>
-      <w:proofErr w:type="spellEnd"/>
-      <w:proofErr w:type="gramEnd"/>
+        <w:t>go run main.go</w:t>
+      </w:r>
     </w:p>
     <w:p>
-      <w:pPr>
-        <w:pStyle w:val="Heading1"/>
-      </w:pPr>
       <w:r>
         <w:lastRenderedPageBreak/>
-        <w:t>Set &amp; Run MONGODB</w:t>
-      </w:r>
-    </w:p>
-    <w:p>
-      <w:r>
         <w:drawing>
-          <wp:inline distT="0" distB="0" distL="0" distR="0" wp14:anchorId="4FAC98F4" wp14:editId="2B74A27B">
-            <wp:extent cx="5182323" cy="3286584"/>
-            <wp:effectExtent l="0" t="0" r="0" b="9525"/>
-            <wp:docPr id="3" name="Picture 3"/>
+          <wp:inline distT="0" distB="0" distL="0" distR="0" wp14:anchorId="1C65B181" wp14:editId="25568619">
+            <wp:extent cx="5731510" cy="2980055"/>
+            <wp:effectExtent l="0" t="0" r="2540" b="0"/>
+            <wp:docPr id="4" name="Picture 4"/>
             <wp:cNvGraphicFramePr>
               <a:graphicFrameLocks xmlns:a="http://schemas.openxmlformats.org/drawingml/2006/main" noChangeAspect="1"/>
             </wp:cNvGraphicFramePr>
@@ -197,7 +177,140 @@
                   <pic:spPr>
                     <a:xfrm>
                       <a:off x="0" y="0"/>
+                      <a:ext cx="5731510" cy="2980055"/>
+                    </a:xfrm>
+                    <a:prstGeom prst="rect">
+                      <a:avLst/>
+                    </a:prstGeom>
+                  </pic:spPr>
+                </pic:pic>
+              </a:graphicData>
+            </a:graphic>
+          </wp:inline>
+        </w:drawing>
+      </w:r>
+    </w:p>
+    <w:p>
+      <w:pPr>
+        <w:pStyle w:val="Heading1"/>
+      </w:pPr>
+      <w:r>
+        <w:t>Set &amp; Run MONGODB</w:t>
+      </w:r>
+    </w:p>
+    <w:p>
+      <w:r>
+        <w:drawing>
+          <wp:inline distT="0" distB="0" distL="0" distR="0" wp14:anchorId="4FAC98F4" wp14:editId="2B74A27B">
+            <wp:extent cx="5182323" cy="3286584"/>
+            <wp:effectExtent l="0" t="0" r="0" b="9525"/>
+            <wp:docPr id="3" name="Picture 3"/>
+            <wp:cNvGraphicFramePr>
+              <a:graphicFrameLocks xmlns:a="http://schemas.openxmlformats.org/drawingml/2006/main" noChangeAspect="1"/>
+            </wp:cNvGraphicFramePr>
+            <a:graphic xmlns:a="http://schemas.openxmlformats.org/drawingml/2006/main">
+              <a:graphicData uri="http://schemas.openxmlformats.org/drawingml/2006/picture">
+                <pic:pic xmlns:pic="http://schemas.openxmlformats.org/drawingml/2006/picture">
+                  <pic:nvPicPr>
+                    <pic:cNvPr id="1" name=""/>
+                    <pic:cNvPicPr/>
+                  </pic:nvPicPr>
+                  <pic:blipFill>
+                    <a:blip r:embed="rId8"/>
+                    <a:stretch>
+                      <a:fillRect/>
+                    </a:stretch>
+                  </pic:blipFill>
+                  <pic:spPr>
+                    <a:xfrm>
+                      <a:off x="0" y="0"/>
                       <a:ext cx="5182323" cy="3286584"/>
+                    </a:xfrm>
+                    <a:prstGeom prst="rect">
+                      <a:avLst/>
+                    </a:prstGeom>
+                  </pic:spPr>
+                </pic:pic>
+              </a:graphicData>
+            </a:graphic>
+          </wp:inline>
+        </w:drawing>
+      </w:r>
+    </w:p>
+    <w:p/>
+    <w:p>
+      <w:r>
+        <w:lastRenderedPageBreak/>
+        <w:drawing>
+          <wp:inline distT="0" distB="0" distL="0" distR="0" wp14:anchorId="5F31A412" wp14:editId="317B28C7">
+            <wp:extent cx="5731510" cy="2899410"/>
+            <wp:effectExtent l="0" t="0" r="2540" b="0"/>
+            <wp:docPr id="5" name="Picture 5" descr="A screenshot of a computer&#10;&#10;Description automatically generated with medium confidence"/>
+            <wp:cNvGraphicFramePr>
+              <a:graphicFrameLocks xmlns:a="http://schemas.openxmlformats.org/drawingml/2006/main" noChangeAspect="1"/>
+            </wp:cNvGraphicFramePr>
+            <a:graphic xmlns:a="http://schemas.openxmlformats.org/drawingml/2006/main">
+              <a:graphicData uri="http://schemas.openxmlformats.org/drawingml/2006/picture">
+                <pic:pic xmlns:pic="http://schemas.openxmlformats.org/drawingml/2006/picture">
+                  <pic:nvPicPr>
+                    <pic:cNvPr id="5" name="Picture 5" descr="A screenshot of a computer&#10;&#10;Description automatically generated with medium confidence"/>
+                    <pic:cNvPicPr/>
+                  </pic:nvPicPr>
+                  <pic:blipFill>
+                    <a:blip r:embed="rId9"/>
+                    <a:stretch>
+                      <a:fillRect/>
+                    </a:stretch>
+                  </pic:blipFill>
+                  <pic:spPr>
+                    <a:xfrm>
+                      <a:off x="0" y="0"/>
+                      <a:ext cx="5731510" cy="2899410"/>
+                    </a:xfrm>
+                    <a:prstGeom prst="rect">
+                      <a:avLst/>
+                    </a:prstGeom>
+                  </pic:spPr>
+                </pic:pic>
+              </a:graphicData>
+            </a:graphic>
+          </wp:inline>
+        </w:drawing>
+      </w:r>
+    </w:p>
+    <w:p/>
+    <w:p>
+      <w:r>
+        <w:t>Test the MsgPack Stuff</w:t>
+      </w:r>
+    </w:p>
+    <w:p>
+      <w:r>
+        <w:drawing>
+          <wp:inline distT="0" distB="0" distL="0" distR="0" wp14:anchorId="545A6216" wp14:editId="48672531">
+            <wp:extent cx="5731510" cy="589280"/>
+            <wp:effectExtent l="0" t="0" r="2540" b="1270"/>
+            <wp:docPr id="6" name="Picture 6"/>
+            <wp:cNvGraphicFramePr>
+              <a:graphicFrameLocks xmlns:a="http://schemas.openxmlformats.org/drawingml/2006/main" noChangeAspect="1"/>
+            </wp:cNvGraphicFramePr>
+            <a:graphic xmlns:a="http://schemas.openxmlformats.org/drawingml/2006/main">
+              <a:graphicData uri="http://schemas.openxmlformats.org/drawingml/2006/picture">
+                <pic:pic xmlns:pic="http://schemas.openxmlformats.org/drawingml/2006/picture">
+                  <pic:nvPicPr>
+                    <pic:cNvPr id="1" name=""/>
+                    <pic:cNvPicPr/>
+                  </pic:nvPicPr>
+                  <pic:blipFill>
+                    <a:blip r:embed="rId10"/>
+                    <a:stretch>
+                      <a:fillRect/>
+                    </a:stretch>
+                  </pic:blipFill>
+                  <pic:spPr>
+                    <a:xfrm>
+                      <a:off x="0" y="0"/>
+                      <a:ext cx="5731510" cy="589280"/>
                     </a:xfrm>
                     <a:prstGeom prst="rect">
                       <a:avLst/>

</xml_diff>